<commit_message>
Original Vaudenay's work and two modifications of it.
</commit_message>
<xml_diff>
--- a/Oracle padding attack Project/Original Vaudenay attack and its modifications.docx
+++ b/Oracle padding attack Project/Original Vaudenay attack and its modifications.docx
@@ -788,7 +788,7 @@
         </w:rPr>
         <w:lastRenderedPageBreak/>
         <w:drawing>
-          <wp:inline distT="0" distB="0" distL="0" distR="0" wp14:anchorId="21A76F14" wp14:editId="2F5D0EF5">
+          <wp:inline distT="0" distB="0" distL="0" distR="0" wp14:anchorId="51580B51" wp14:editId="39B707BB">
             <wp:extent cx="2901950" cy="661930"/>
             <wp:effectExtent l="0" t="0" r="0" b="5080"/>
             <wp:docPr id="214717407" name="Picture 1"/>
@@ -3648,7 +3648,7 @@
         </w:rPr>
         <w:lastRenderedPageBreak/>
         <w:drawing>
-          <wp:inline distT="0" distB="0" distL="0" distR="0" wp14:anchorId="2013ABCA" wp14:editId="2DB2359B">
+          <wp:inline distT="0" distB="0" distL="0" distR="0" wp14:anchorId="3DB05A97" wp14:editId="31901B8A">
             <wp:extent cx="2692400" cy="596010"/>
             <wp:effectExtent l="0" t="0" r="0" b="0"/>
             <wp:docPr id="889806171" name="Picture 1"/>
@@ -6540,7 +6540,7 @@
   <w:style w:type="paragraph" w:default="1" w:styleId="Normal">
     <w:name w:val="Normal"/>
     <w:qFormat/>
-    <w:rsid w:val="0071447B"/>
+    <w:rsid w:val="007017FB"/>
   </w:style>
   <w:style w:type="character" w:default="1" w:styleId="DefaultParagraphFont">
     <w:name w:val="Default Paragraph Font"/>
@@ -6574,7 +6574,7 @@
     <w:basedOn w:val="Normal"/>
     <w:uiPriority w:val="34"/>
     <w:qFormat/>
-    <w:rsid w:val="0071447B"/>
+    <w:rsid w:val="007017FB"/>
     <w:pPr>
       <w:ind w:left="720"/>
       <w:contextualSpacing/>

</xml_diff>